<commit_message>
v2 report: updated verbiage
</commit_message>
<xml_diff>
--- a/reports/red-team/v2-ghostwriter-executive-document.docx
+++ b/reports/red-team/v2-ghostwriter-executive-document.docx
@@ -11190,11 +11190,26 @@
           <w:color w:val="39414a"/>
           <w:rtl w:val="0"/>
         </w:rPr>
-        <w:t xml:space="preserve"> for nearly all exploitation activities. The technical skill level required to conduct individual actions ranges from low to intermediate. The required technical capability and level of access that was achieved by chaining these vulnerabilities is a cause for concern. Critical exposures and observations include a .NET TCP Client deployed, lack of antivirus or minimal configuration of an antivirus, and disaster recovery taking longer than allowed for most Enterprise customers. </w:t>
+        <w:t xml:space="preserve"> for nearly all exploitation activities. The technical skill level required to conduct individual actions ranges from low to intermediate. The required technical capability and level of access that was achieved by chaining these vulnerabilities is a cause for concern. Critical exposures and observations include a </w:t>
       </w:r>
       <w:r>
         <w:rPr>
           <w:b w:val="1"/>
+          <w:color w:val="39414a"/>
+          <w:rtl w:val="0"/>
+        </w:rPr>
+        <w:t xml:space="preserve">&lt;Repeat findings, Observations and Recommendations&gt;</w:t>
+      </w:r>
+      <w:r>
+        <w:rPr>
+          <w:color w:val="39414a"/>
+          <w:rtl w:val="0"/>
+        </w:rPr>
+        <w:t xml:space="preserve">. </w:t>
+      </w:r>
+      <w:r>
+        <w:rPr>
+          <w:b w:val="1"/>
           <w:rtl w:val="0"/>
         </w:rPr>
         <w:t xml:space="preserve">&lt;Company&gt;</w:t>
@@ -11204,7 +11219,37 @@
           <w:color w:val="39414a"/>
           <w:rtl w:val="0"/>
         </w:rPr>
-        <w:t xml:space="preserve"> Red Team operators demonstrated that an adversary with compromised Developer credentials could potentially compromise the O11 environment and remotely collect sensitive data or observe, disrupt or deny business operations. Overall, the Red Team was able to accomplish threat objectives and it is our hope that the security posture of </w:t>
+        <w:t xml:space="preserve"> Red Team operators demonstrated that an adversary with compromised Developer credentials could potentially compromise the </w:t>
+      </w:r>
+      <w:r>
+        <w:rPr>
+          <w:b w:val="1"/>
+          <w:color w:val="39414a"/>
+          <w:rtl w:val="0"/>
+        </w:rPr>
+        <w:t xml:space="preserve">&lt;whatever the target is&gt;</w:t>
+      </w:r>
+      <w:r>
+        <w:rPr>
+          <w:color w:val="39414a"/>
+          <w:rtl w:val="0"/>
+        </w:rPr>
+        <w:t xml:space="preserve"> and remotely collect sensitive data or observe, disrupt or deny business operations. Overall, the </w:t>
+      </w:r>
+      <w:r>
+        <w:rPr>
+          <w:b w:val="1"/>
+          <w:color w:val="39414a"/>
+          <w:rtl w:val="0"/>
+        </w:rPr>
+        <w:t xml:space="preserve">&lt;Company&gt;</w:t>
+      </w:r>
+      <w:r>
+        <w:rPr>
+          <w:color w:val="39414a"/>
+          <w:rtl w:val="0"/>
+        </w:rPr>
+        <w:t xml:space="preserve"> Red Team was able to accomplish threat objectives and it is our hope that the security posture of </w:t>
       </w:r>
       <w:r>
         <w:rPr>

</xml_diff>